<commit_message>
fix(ur): change and add texts in the portal
* Fix permission after submission (give municipality write permission)
* Fix parcel-link in the internal dashboard
</commit_message>
<xml_diff>
--- a/document-merge-service/kt_uri/templatefiles/2-level-extended.docx
+++ b/document-merge-service/kt_uri/templatefiles/2-level-extended.docx
@@ -8,8 +8,121 @@
         <w:keepNext w:val="false"/>
         <w:widowControl w:val="false"/>
         <w:suppressAutoHyphens w:val="true"/>
+        <w:bidi w:val="0"/>
         <w:spacing w:before="240" w:after="1440"/>
-        <w:ind w:left="4820" w:hanging="0"/>
+        <w:ind w:left="4589" w:right="0" w:hanging="0"/>
+        <w:jc w:val="left"/>
+        <w:rPr>
+          <w:sz w:val="18"/>
+          <w:szCs w:val="18"/>
+        </w:rPr>
+      </w:pPr>
+      <w:r>
+        <w:rPr>
+          <w:sz w:val="18"/>
+          <w:szCs w:val="18"/>
+        </w:rPr>
+        <w:drawing>
+          <wp:anchor behindDoc="0" distT="0" distB="0" distL="0" distR="0" simplePos="0" locked="0" layoutInCell="1" allowOverlap="1" relativeHeight="2">
+            <wp:simplePos x="0" y="0"/>
+            <wp:positionH relativeFrom="column">
+              <wp:posOffset>4742815</wp:posOffset>
+            </wp:positionH>
+            <wp:positionV relativeFrom="paragraph">
+              <wp:posOffset>-509270</wp:posOffset>
+            </wp:positionV>
+            <wp:extent cx="1249045" cy="542925"/>
+            <wp:effectExtent l="0" t="0" r="0" b="0"/>
+            <wp:wrapSquare wrapText="largest"/>
+            <wp:docPr id="1" name="Image2" descr=""/>
+            <wp:cNvGraphicFramePr>
+              <a:graphicFrameLocks xmlns:a="http://schemas.openxmlformats.org/drawingml/2006/main" noChangeAspect="1"/>
+            </wp:cNvGraphicFramePr>
+            <a:graphic xmlns:a="http://schemas.openxmlformats.org/drawingml/2006/main">
+              <a:graphicData uri="http://schemas.openxmlformats.org/drawingml/2006/picture">
+                <pic:pic xmlns:pic="http://schemas.openxmlformats.org/drawingml/2006/picture">
+                  <pic:nvPicPr>
+                    <pic:cNvPr id="1" name="Image2" descr=""/>
+                    <pic:cNvPicPr>
+                      <a:picLocks noChangeAspect="1" noChangeArrowheads="1"/>
+                    </pic:cNvPicPr>
+                  </pic:nvPicPr>
+                  <pic:blipFill>
+                    <a:blip r:embed="rId2"/>
+                    <a:stretch>
+                      <a:fillRect/>
+                    </a:stretch>
+                  </pic:blipFill>
+                  <pic:spPr bwMode="auto">
+                    <a:xfrm>
+                      <a:off x="0" y="0"/>
+                      <a:ext cx="1249045" cy="542925"/>
+                    </a:xfrm>
+                    <a:prstGeom prst="rect">
+                      <a:avLst/>
+                    </a:prstGeom>
+                  </pic:spPr>
+                </pic:pic>
+              </a:graphicData>
+            </a:graphic>
+          </wp:anchor>
+        </w:drawing>
+        <w:drawing>
+          <wp:anchor behindDoc="0" distT="0" distB="0" distL="0" distR="0" simplePos="0" locked="0" layoutInCell="1" allowOverlap="1" relativeHeight="11">
+            <wp:simplePos x="0" y="0"/>
+            <wp:positionH relativeFrom="column">
+              <wp:posOffset>-687070</wp:posOffset>
+            </wp:positionH>
+            <wp:positionV relativeFrom="paragraph">
+              <wp:posOffset>-525145</wp:posOffset>
+            </wp:positionV>
+            <wp:extent cx="1430655" cy="546735"/>
+            <wp:effectExtent l="0" t="0" r="0" b="0"/>
+            <wp:wrapSquare wrapText="largest"/>
+            <wp:docPr id="2" name="Image7" descr=""/>
+            <wp:cNvGraphicFramePr>
+              <a:graphicFrameLocks xmlns:a="http://schemas.openxmlformats.org/drawingml/2006/main" noChangeAspect="1"/>
+            </wp:cNvGraphicFramePr>
+            <a:graphic xmlns:a="http://schemas.openxmlformats.org/drawingml/2006/main">
+              <a:graphicData uri="http://schemas.openxmlformats.org/drawingml/2006/picture">
+                <pic:pic xmlns:pic="http://schemas.openxmlformats.org/drawingml/2006/picture">
+                  <pic:nvPicPr>
+                    <pic:cNvPr id="2" name="Image7" descr=""/>
+                    <pic:cNvPicPr>
+                      <a:picLocks noChangeAspect="1" noChangeArrowheads="1"/>
+                    </pic:cNvPicPr>
+                  </pic:nvPicPr>
+                  <pic:blipFill>
+                    <a:blip r:embed="rId3"/>
+                    <a:stretch>
+                      <a:fillRect/>
+                    </a:stretch>
+                  </pic:blipFill>
+                  <pic:spPr bwMode="auto">
+                    <a:xfrm>
+                      <a:off x="0" y="0"/>
+                      <a:ext cx="1430655" cy="546735"/>
+                    </a:xfrm>
+                    <a:prstGeom prst="rect">
+                      <a:avLst/>
+                    </a:prstGeom>
+                  </pic:spPr>
+                </pic:pic>
+              </a:graphicData>
+            </a:graphic>
+          </wp:anchor>
+        </w:drawing>
+      </w:r>
+    </w:p>
+    <w:p>
+      <w:pPr>
+        <w:pStyle w:val="Title"/>
+        <w:keepNext w:val="true"/>
+        <w:widowControl w:val="false"/>
+        <w:suppressAutoHyphens w:val="true"/>
+        <w:bidi w:val="0"/>
+        <w:spacing w:before="240" w:after="1440"/>
+        <w:ind w:left="0" w:right="0" w:hanging="0"/>
         <w:jc w:val="left"/>
         <w:rPr>
           <w:rFonts w:ascii="Arial Black" w:hAnsi="Arial Black" w:cs="Arial"/>
@@ -29,7 +142,56 @@
         </w:rPr>
         <w:t>{{ caseType }}</w:t>
         <w:br/>
-        <w:t>{{ caseId }}</w:t>
+        <w:br/>
+      </w:r>
+      <w:r>
+        <w:rPr>
+          <w:rFonts w:cs="Arial"/>
+          <w:sz w:val="32"/>
+          <w:szCs w:val="32"/>
+          <w:lang w:val="fr-CH"/>
+        </w:rPr>
+        <w:t xml:space="preserve">Gemeinde {{ </w:t>
+      </w:r>
+      <w:r>
+        <w:rPr>
+          <w:rFonts w:eastAsia="Noto Sans CJK SC Regular" w:cs="Arial"/>
+          <w:b/>
+          <w:bCs/>
+          <w:color w:val="auto"/>
+          <w:kern w:val="2"/>
+          <w:sz w:val="32"/>
+          <w:szCs w:val="32"/>
+          <w:lang w:val="fr-CH" w:eastAsia="zh-CN" w:bidi="hi-IN"/>
+        </w:rPr>
+        <w:t xml:space="preserve">municipality </w:t>
+      </w:r>
+      <w:r>
+        <w:rPr>
+          <w:rFonts w:cs="Arial"/>
+          <w:sz w:val="32"/>
+          <w:szCs w:val="32"/>
+          <w:lang w:val="fr-CH"/>
+        </w:rPr>
+        <w:t>}}</w:t>
+      </w:r>
+      <w:r>
+        <w:rPr>
+          <w:rFonts w:cs="Arial"/>
+          <w:sz w:val="48"/>
+          <w:szCs w:val="44"/>
+          <w:lang w:val="fr-CH"/>
+        </w:rPr>
+        <w:br/>
+      </w:r>
+      <w:r>
+        <w:rPr>
+          <w:rFonts w:cs="Arial"/>
+          <w:sz w:val="32"/>
+          <w:szCs w:val="32"/>
+          <w:lang w:val="fr-CH"/>
+        </w:rPr>
+        <w:t>ID {{ caseId }}</w:t>
       </w:r>
     </w:p>
     <w:p>
@@ -232,7 +394,13 @@
         </w:rPr>
       </w:pPr>
       <w:r>
-        <w:rPr/>
+        <w:rPr>
+          <w:rFonts w:cs="Arial" w:ascii="Arial" w:hAnsi="Arial"/>
+          <w:color w:val="C0504D" w:themeColor="accent2"/>
+          <w:sz w:val="18"/>
+          <w:szCs w:val="18"/>
+          <w:lang w:val="fr-CH"/>
+        </w:rPr>
       </w:r>
     </w:p>
     <w:tbl>
@@ -251,13 +419,13 @@
       </w:tblPr>
       <w:tblGrid>
         <w:gridCol w:w="2699"/>
-        <w:gridCol w:w="6360"/>
+        <w:gridCol w:w="6359"/>
       </w:tblGrid>
       <w:tr>
         <w:trPr/>
         <w:tc>
           <w:tcPr>
-            <w:tcW w:w="9059" w:type="dxa"/>
+            <w:tcW w:w="9058" w:type="dxa"/>
             <w:gridSpan w:val="2"/>
             <w:tcBorders>
               <w:top w:val="nil"/>
@@ -305,27 +473,7 @@
                 <w:szCs w:val="18"/>
                 <w:lang w:val="fr-CH"/>
               </w:rPr>
-              <w:t xml:space="preserve">.type != "StaticQuestion" </w:t>
-            </w:r>
-            <w:r>
-              <w:rPr>
-                <w:rFonts w:cs="Arial" w:ascii="Liberation Sans" w:hAnsi="Liberation Sans"/>
-                <w:color w:val="4F81BD" w:themeColor="accent1"/>
-                <w:sz w:val="18"/>
-                <w:szCs w:val="18"/>
-                <w:lang w:val="fr-CH"/>
-              </w:rPr>
-              <w:t xml:space="preserve">and subSection.type != </w:t>
-            </w:r>
-            <w:r>
-              <w:rPr>
-                <w:rFonts w:cs="Arial" w:ascii="Liberation Sans" w:hAnsi="Liberation Sans"/>
-                <w:color w:val="4F81BD" w:themeColor="accent1"/>
-                <w:sz w:val="18"/>
-                <w:szCs w:val="18"/>
-                <w:lang w:val="fr-CH"/>
-              </w:rPr>
-              <w:t>"FormQuestion" %}</w:t>
+              <w:t>.type != "StaticQuestion" and subSection.type != "FormQuestion" %}</w:t>
             </w:r>
           </w:p>
         </w:tc>
@@ -398,7 +546,7 @@
         </w:tc>
         <w:tc>
           <w:tcPr>
-            <w:tcW w:w="6360" w:type="dxa"/>
+            <w:tcW w:w="6359" w:type="dxa"/>
             <w:tcBorders>
               <w:top w:val="nil"/>
               <w:left w:val="nil"/>
@@ -849,7 +997,7 @@
                 <wp:inline distT="0" distB="0" distL="0" distR="0">
                   <wp:extent cx="133350" cy="133350"/>
                   <wp:effectExtent l="0" t="0" r="0" b="0"/>
-                  <wp:docPr id="1" name="Image3" descr="C:\Users\Dominique Mäder\Desktop\tpl\radio-checked.png"/>
+                  <wp:docPr id="3" name="Image3" descr="C:\Users\Dominique Mäder\Desktop\tpl\radio-checked.png"/>
                   <wp:cNvGraphicFramePr>
                     <a:graphicFrameLocks xmlns:a="http://schemas.openxmlformats.org/drawingml/2006/main" noChangeAspect="1"/>
                   </wp:cNvGraphicFramePr>
@@ -857,234 +1005,7 @@
                     <a:graphicData uri="http://schemas.openxmlformats.org/drawingml/2006/picture">
                       <pic:pic xmlns:pic="http://schemas.openxmlformats.org/drawingml/2006/picture">
                         <pic:nvPicPr>
-                          <pic:cNvPr id="1" name="Image3" descr="C:\Users\Dominique Mäder\Desktop\tpl\radio-checked.png"/>
-                          <pic:cNvPicPr>
-                            <a:picLocks noChangeAspect="1" noChangeArrowheads="1"/>
-                          </pic:cNvPicPr>
-                        </pic:nvPicPr>
-                        <pic:blipFill>
-                          <a:blip r:embed="rId2"/>
-                          <a:stretch>
-                            <a:fillRect/>
-                          </a:stretch>
-                        </pic:blipFill>
-                        <pic:spPr bwMode="auto">
-                          <a:xfrm>
-                            <a:off x="0" y="0"/>
-                            <a:ext cx="133350" cy="133350"/>
-                          </a:xfrm>
-                          <a:prstGeom prst="rect">
-                            <a:avLst/>
-                          </a:prstGeom>
-                        </pic:spPr>
-                      </pic:pic>
-                    </a:graphicData>
-                  </a:graphic>
-                </wp:inline>
-              </w:drawing>
-            </w:r>
-            <w:r>
-              <w:rPr>
-                <w:rFonts w:cs="Arial" w:ascii="Liberation Sans" w:hAnsi="Liberation Sans"/>
-                <w:sz w:val="18"/>
-                <w:szCs w:val="18"/>
-                <w:lang w:val="fr-CH"/>
-              </w:rPr>
-              <w:t>{% else %}</w:t>
-            </w:r>
-            <w:r>
-              <w:rPr/>
-              <w:drawing>
-                <wp:inline distT="0" distB="0" distL="0" distR="0">
-                  <wp:extent cx="133350" cy="133350"/>
-                  <wp:effectExtent l="0" t="0" r="0" b="0"/>
-                  <wp:docPr id="2" name="Image4" descr="C:\Users\Dominique Mäder\Desktop\tpl\radio-unchecked.png"/>
-                  <wp:cNvGraphicFramePr>
-                    <a:graphicFrameLocks xmlns:a="http://schemas.openxmlformats.org/drawingml/2006/main" noChangeAspect="1"/>
-                  </wp:cNvGraphicFramePr>
-                  <a:graphic xmlns:a="http://schemas.openxmlformats.org/drawingml/2006/main">
-                    <a:graphicData uri="http://schemas.openxmlformats.org/drawingml/2006/picture">
-                      <pic:pic xmlns:pic="http://schemas.openxmlformats.org/drawingml/2006/picture">
-                        <pic:nvPicPr>
-                          <pic:cNvPr id="2" name="Image4" descr="C:\Users\Dominique Mäder\Desktop\tpl\radio-unchecked.png"/>
-                          <pic:cNvPicPr>
-                            <a:picLocks noChangeAspect="1" noChangeArrowheads="1"/>
-                          </pic:cNvPicPr>
-                        </pic:nvPicPr>
-                        <pic:blipFill>
-                          <a:blip r:embed="rId3"/>
-                          <a:stretch>
-                            <a:fillRect/>
-                          </a:stretch>
-                        </pic:blipFill>
-                        <pic:spPr bwMode="auto">
-                          <a:xfrm>
-                            <a:off x="0" y="0"/>
-                            <a:ext cx="133350" cy="133350"/>
-                          </a:xfrm>
-                          <a:prstGeom prst="rect">
-                            <a:avLst/>
-                          </a:prstGeom>
-                        </pic:spPr>
-                      </pic:pic>
-                    </a:graphicData>
-                  </a:graphic>
-                </wp:inline>
-              </w:drawing>
-            </w:r>
-            <w:r>
-              <w:rPr>
-                <w:rFonts w:cs="Arial" w:ascii="Liberation Sans" w:hAnsi="Liberation Sans"/>
-                <w:sz w:val="18"/>
-                <w:szCs w:val="18"/>
-                <w:lang w:val="fr-CH"/>
-              </w:rPr>
-              <w:t>{% endif %}</w:t>
-              <w:tab/>
-              <w:t>{{ choice.label }}</w:t>
-            </w:r>
-          </w:p>
-          <w:p>
-            <w:pPr>
-              <w:pStyle w:val="Normal"/>
-              <w:widowControl w:val="false"/>
-              <w:suppressAutoHyphens w:val="true"/>
-              <w:rPr>
-                <w:rFonts w:ascii="Arial" w:hAnsi="Arial" w:cs="Arial"/>
-                <w:sz w:val="18"/>
-                <w:szCs w:val="18"/>
-                <w:lang w:val="fr-CH"/>
-              </w:rPr>
-            </w:pPr>
-            <w:r>
-              <w:rPr>
-                <w:rFonts w:cs="Arial" w:ascii="Liberation Sans" w:hAnsi="Liberation Sans"/>
-                <w:sz w:val="18"/>
-                <w:szCs w:val="18"/>
-                <w:lang w:val="fr-CH"/>
-              </w:rPr>
-              <w:t>{%p endfor %}</w:t>
-            </w:r>
-          </w:p>
-          <w:p>
-            <w:pPr>
-              <w:pStyle w:val="Normal"/>
-              <w:widowControl w:val="false"/>
-              <w:suppressAutoHyphens w:val="true"/>
-              <w:rPr>
-                <w:rFonts w:ascii="Arial" w:hAnsi="Arial" w:cs="Arial"/>
-                <w:sz w:val="18"/>
-                <w:szCs w:val="18"/>
-                <w:lang w:val="fr-CH"/>
-              </w:rPr>
-            </w:pPr>
-            <w:r>
-              <w:rPr>
-                <w:rFonts w:cs="Arial" w:ascii="Liberation Sans" w:hAnsi="Liberation Sans"/>
-                <w:sz w:val="18"/>
-                <w:szCs w:val="18"/>
-                <w:lang w:val="fr-CH"/>
-              </w:rPr>
-              <w:t xml:space="preserve">{%p elif </w:t>
-            </w:r>
-            <w:r>
-              <w:rPr>
-                <w:rFonts w:cs="Arial" w:ascii="Liberation Sans" w:hAnsi="Liberation Sans"/>
-                <w:color w:val="C0504D" w:themeColor="accent2"/>
-                <w:sz w:val="18"/>
-                <w:szCs w:val="18"/>
-                <w:lang w:val="fr-CH"/>
-              </w:rPr>
-              <w:t>subSection</w:t>
-            </w:r>
-            <w:r>
-              <w:rPr>
-                <w:rFonts w:cs="Arial" w:ascii="Liberation Sans" w:hAnsi="Liberation Sans"/>
-                <w:sz w:val="18"/>
-                <w:szCs w:val="18"/>
-                <w:lang w:val="fr-CH"/>
-              </w:rPr>
-              <w:t>.type == "MultipleChoiceQuestion" %}</w:t>
-            </w:r>
-          </w:p>
-          <w:p>
-            <w:pPr>
-              <w:pStyle w:val="Normal"/>
-              <w:widowControl w:val="false"/>
-              <w:suppressAutoHyphens w:val="true"/>
-              <w:rPr>
-                <w:rFonts w:ascii="Arial" w:hAnsi="Arial" w:cs="Arial"/>
-                <w:sz w:val="18"/>
-                <w:szCs w:val="18"/>
-                <w:lang w:val="fr-CH"/>
-              </w:rPr>
-            </w:pPr>
-            <w:r>
-              <w:rPr>
-                <w:rFonts w:cs="Arial" w:ascii="Liberation Sans" w:hAnsi="Liberation Sans"/>
-                <w:sz w:val="18"/>
-                <w:szCs w:val="18"/>
-                <w:lang w:val="fr-CH"/>
-              </w:rPr>
-              <w:t xml:space="preserve">{%p for choice in </w:t>
-            </w:r>
-            <w:r>
-              <w:rPr>
-                <w:rFonts w:cs="Arial" w:ascii="Liberation Sans" w:hAnsi="Liberation Sans"/>
-                <w:color w:val="C0504D" w:themeColor="accent2"/>
-                <w:sz w:val="18"/>
-                <w:szCs w:val="18"/>
-                <w:lang w:val="fr-CH"/>
-              </w:rPr>
-              <w:t>subSection</w:t>
-            </w:r>
-            <w:r>
-              <w:rPr>
-                <w:rFonts w:cs="Arial" w:ascii="Liberation Sans" w:hAnsi="Liberation Sans"/>
-                <w:sz w:val="18"/>
-                <w:szCs w:val="18"/>
-                <w:lang w:val="fr-CH"/>
-              </w:rPr>
-              <w:t>.choices %}</w:t>
-            </w:r>
-          </w:p>
-          <w:p>
-            <w:pPr>
-              <w:pStyle w:val="Normal"/>
-              <w:widowControl w:val="false"/>
-              <w:suppressAutoHyphens w:val="true"/>
-              <w:ind w:left="459" w:hanging="459"/>
-              <w:rPr>
-                <w:rFonts w:ascii="Arial" w:hAnsi="Arial" w:cs="Arial"/>
-                <w:sz w:val="18"/>
-                <w:szCs w:val="18"/>
-                <w:lang w:val="fr-CH"/>
-              </w:rPr>
-            </w:pPr>
-            <w:r>
-              <w:rPr>
-                <w:rFonts w:cs="Arial" w:ascii="Liberation Sans" w:hAnsi="Liberation Sans"/>
-                <w:sz w:val="18"/>
-                <w:szCs w:val="18"/>
-                <w:lang w:val="fr-CH"/>
-              </w:rPr>
-              <w:t>{% if choice.checked %}</w:t>
-            </w:r>
-            <w:r>
-              <w:rPr/>
-              <w:drawing>
-                <wp:inline distT="0" distB="0" distL="0" distR="0">
-                  <wp:extent cx="133350" cy="133350"/>
-                  <wp:effectExtent l="0" t="0" r="0" b="0"/>
-                  <wp:docPr id="3" name="Image5" descr="C:\Users\Dominique Mäder\Desktop\tpl\checkbox-checked.png"/>
-                  <wp:cNvGraphicFramePr>
-                    <a:graphicFrameLocks xmlns:a="http://schemas.openxmlformats.org/drawingml/2006/main" noChangeAspect="1"/>
-                  </wp:cNvGraphicFramePr>
-                  <a:graphic xmlns:a="http://schemas.openxmlformats.org/drawingml/2006/main">
-                    <a:graphicData uri="http://schemas.openxmlformats.org/drawingml/2006/picture">
-                      <pic:pic xmlns:pic="http://schemas.openxmlformats.org/drawingml/2006/picture">
-                        <pic:nvPicPr>
-                          <pic:cNvPr id="3" name="Image5" descr="C:\Users\Dominique Mäder\Desktop\tpl\checkbox-checked.png"/>
+                          <pic:cNvPr id="3" name="Image3" descr="C:\Users\Dominique Mäder\Desktop\tpl\radio-checked.png"/>
                           <pic:cNvPicPr>
                             <a:picLocks noChangeAspect="1" noChangeArrowheads="1"/>
                           </pic:cNvPicPr>
@@ -1125,7 +1046,7 @@
                 <wp:inline distT="0" distB="0" distL="0" distR="0">
                   <wp:extent cx="133350" cy="133350"/>
                   <wp:effectExtent l="0" t="0" r="0" b="0"/>
-                  <wp:docPr id="4" name="Image6" descr="C:\Users\Dominique Mäder\Desktop\tpl\checkbox-unchecked.png"/>
+                  <wp:docPr id="4" name="Image4" descr="C:\Users\Dominique Mäder\Desktop\tpl\radio-unchecked.png"/>
                   <wp:cNvGraphicFramePr>
                     <a:graphicFrameLocks xmlns:a="http://schemas.openxmlformats.org/drawingml/2006/main" noChangeAspect="1"/>
                   </wp:cNvGraphicFramePr>
@@ -1133,13 +1054,240 @@
                     <a:graphicData uri="http://schemas.openxmlformats.org/drawingml/2006/picture">
                       <pic:pic xmlns:pic="http://schemas.openxmlformats.org/drawingml/2006/picture">
                         <pic:nvPicPr>
-                          <pic:cNvPr id="4" name="Image6" descr="C:\Users\Dominique Mäder\Desktop\tpl\checkbox-unchecked.png"/>
+                          <pic:cNvPr id="4" name="Image4" descr="C:\Users\Dominique Mäder\Desktop\tpl\radio-unchecked.png"/>
                           <pic:cNvPicPr>
                             <a:picLocks noChangeAspect="1" noChangeArrowheads="1"/>
                           </pic:cNvPicPr>
                         </pic:nvPicPr>
                         <pic:blipFill>
                           <a:blip r:embed="rId5"/>
+                          <a:stretch>
+                            <a:fillRect/>
+                          </a:stretch>
+                        </pic:blipFill>
+                        <pic:spPr bwMode="auto">
+                          <a:xfrm>
+                            <a:off x="0" y="0"/>
+                            <a:ext cx="133350" cy="133350"/>
+                          </a:xfrm>
+                          <a:prstGeom prst="rect">
+                            <a:avLst/>
+                          </a:prstGeom>
+                        </pic:spPr>
+                      </pic:pic>
+                    </a:graphicData>
+                  </a:graphic>
+                </wp:inline>
+              </w:drawing>
+            </w:r>
+            <w:r>
+              <w:rPr>
+                <w:rFonts w:cs="Arial" w:ascii="Liberation Sans" w:hAnsi="Liberation Sans"/>
+                <w:sz w:val="18"/>
+                <w:szCs w:val="18"/>
+                <w:lang w:val="fr-CH"/>
+              </w:rPr>
+              <w:t>{% endif %}</w:t>
+              <w:tab/>
+              <w:t>{{ choice.label }}</w:t>
+            </w:r>
+          </w:p>
+          <w:p>
+            <w:pPr>
+              <w:pStyle w:val="Normal"/>
+              <w:widowControl w:val="false"/>
+              <w:suppressAutoHyphens w:val="true"/>
+              <w:rPr>
+                <w:rFonts w:ascii="Arial" w:hAnsi="Arial" w:cs="Arial"/>
+                <w:sz w:val="18"/>
+                <w:szCs w:val="18"/>
+                <w:lang w:val="fr-CH"/>
+              </w:rPr>
+            </w:pPr>
+            <w:r>
+              <w:rPr>
+                <w:rFonts w:cs="Arial" w:ascii="Liberation Sans" w:hAnsi="Liberation Sans"/>
+                <w:sz w:val="18"/>
+                <w:szCs w:val="18"/>
+                <w:lang w:val="fr-CH"/>
+              </w:rPr>
+              <w:t>{%p endfor %}</w:t>
+            </w:r>
+          </w:p>
+          <w:p>
+            <w:pPr>
+              <w:pStyle w:val="Normal"/>
+              <w:widowControl w:val="false"/>
+              <w:suppressAutoHyphens w:val="true"/>
+              <w:rPr>
+                <w:rFonts w:ascii="Arial" w:hAnsi="Arial" w:cs="Arial"/>
+                <w:sz w:val="18"/>
+                <w:szCs w:val="18"/>
+                <w:lang w:val="fr-CH"/>
+              </w:rPr>
+            </w:pPr>
+            <w:r>
+              <w:rPr>
+                <w:rFonts w:cs="Arial" w:ascii="Liberation Sans" w:hAnsi="Liberation Sans"/>
+                <w:sz w:val="18"/>
+                <w:szCs w:val="18"/>
+                <w:lang w:val="fr-CH"/>
+              </w:rPr>
+              <w:t xml:space="preserve">{%p elif </w:t>
+            </w:r>
+            <w:r>
+              <w:rPr>
+                <w:rFonts w:cs="Arial" w:ascii="Liberation Sans" w:hAnsi="Liberation Sans"/>
+                <w:color w:val="C0504D" w:themeColor="accent2"/>
+                <w:sz w:val="18"/>
+                <w:szCs w:val="18"/>
+                <w:lang w:val="fr-CH"/>
+              </w:rPr>
+              <w:t>subSection</w:t>
+            </w:r>
+            <w:r>
+              <w:rPr>
+                <w:rFonts w:cs="Arial" w:ascii="Liberation Sans" w:hAnsi="Liberation Sans"/>
+                <w:sz w:val="18"/>
+                <w:szCs w:val="18"/>
+                <w:lang w:val="fr-CH"/>
+              </w:rPr>
+              <w:t>.type == "MultipleChoiceQuestion" %}</w:t>
+            </w:r>
+          </w:p>
+          <w:p>
+            <w:pPr>
+              <w:pStyle w:val="Normal"/>
+              <w:widowControl w:val="false"/>
+              <w:suppressAutoHyphens w:val="true"/>
+              <w:rPr>
+                <w:rFonts w:ascii="Arial" w:hAnsi="Arial" w:cs="Arial"/>
+                <w:sz w:val="18"/>
+                <w:szCs w:val="18"/>
+                <w:lang w:val="fr-CH"/>
+              </w:rPr>
+            </w:pPr>
+            <w:r>
+              <w:rPr>
+                <w:rFonts w:cs="Arial" w:ascii="Liberation Sans" w:hAnsi="Liberation Sans"/>
+                <w:sz w:val="18"/>
+                <w:szCs w:val="18"/>
+                <w:lang w:val="fr-CH"/>
+              </w:rPr>
+              <w:t xml:space="preserve">{%p for choice in </w:t>
+            </w:r>
+            <w:r>
+              <w:rPr>
+                <w:rFonts w:cs="Arial" w:ascii="Liberation Sans" w:hAnsi="Liberation Sans"/>
+                <w:color w:val="C0504D" w:themeColor="accent2"/>
+                <w:sz w:val="18"/>
+                <w:szCs w:val="18"/>
+                <w:lang w:val="fr-CH"/>
+              </w:rPr>
+              <w:t>subSection</w:t>
+            </w:r>
+            <w:r>
+              <w:rPr>
+                <w:rFonts w:cs="Arial" w:ascii="Liberation Sans" w:hAnsi="Liberation Sans"/>
+                <w:sz w:val="18"/>
+                <w:szCs w:val="18"/>
+                <w:lang w:val="fr-CH"/>
+              </w:rPr>
+              <w:t>.choices %}</w:t>
+            </w:r>
+          </w:p>
+          <w:p>
+            <w:pPr>
+              <w:pStyle w:val="Normal"/>
+              <w:widowControl w:val="false"/>
+              <w:suppressAutoHyphens w:val="true"/>
+              <w:ind w:left="459" w:hanging="459"/>
+              <w:rPr>
+                <w:rFonts w:ascii="Arial" w:hAnsi="Arial" w:cs="Arial"/>
+                <w:sz w:val="18"/>
+                <w:szCs w:val="18"/>
+                <w:lang w:val="fr-CH"/>
+              </w:rPr>
+            </w:pPr>
+            <w:r>
+              <w:rPr>
+                <w:rFonts w:cs="Arial" w:ascii="Liberation Sans" w:hAnsi="Liberation Sans"/>
+                <w:sz w:val="18"/>
+                <w:szCs w:val="18"/>
+                <w:lang w:val="fr-CH"/>
+              </w:rPr>
+              <w:t>{% if choice.checked %}</w:t>
+            </w:r>
+            <w:r>
+              <w:rPr/>
+              <w:drawing>
+                <wp:inline distT="0" distB="0" distL="0" distR="0">
+                  <wp:extent cx="133350" cy="133350"/>
+                  <wp:effectExtent l="0" t="0" r="0" b="0"/>
+                  <wp:docPr id="5" name="Image5" descr="C:\Users\Dominique Mäder\Desktop\tpl\checkbox-checked.png"/>
+                  <wp:cNvGraphicFramePr>
+                    <a:graphicFrameLocks xmlns:a="http://schemas.openxmlformats.org/drawingml/2006/main" noChangeAspect="1"/>
+                  </wp:cNvGraphicFramePr>
+                  <a:graphic xmlns:a="http://schemas.openxmlformats.org/drawingml/2006/main">
+                    <a:graphicData uri="http://schemas.openxmlformats.org/drawingml/2006/picture">
+                      <pic:pic xmlns:pic="http://schemas.openxmlformats.org/drawingml/2006/picture">
+                        <pic:nvPicPr>
+                          <pic:cNvPr id="5" name="Image5" descr="C:\Users\Dominique Mäder\Desktop\tpl\checkbox-checked.png"/>
+                          <pic:cNvPicPr>
+                            <a:picLocks noChangeAspect="1" noChangeArrowheads="1"/>
+                          </pic:cNvPicPr>
+                        </pic:nvPicPr>
+                        <pic:blipFill>
+                          <a:blip r:embed="rId6"/>
+                          <a:stretch>
+                            <a:fillRect/>
+                          </a:stretch>
+                        </pic:blipFill>
+                        <pic:spPr bwMode="auto">
+                          <a:xfrm>
+                            <a:off x="0" y="0"/>
+                            <a:ext cx="133350" cy="133350"/>
+                          </a:xfrm>
+                          <a:prstGeom prst="rect">
+                            <a:avLst/>
+                          </a:prstGeom>
+                        </pic:spPr>
+                      </pic:pic>
+                    </a:graphicData>
+                  </a:graphic>
+                </wp:inline>
+              </w:drawing>
+            </w:r>
+            <w:r>
+              <w:rPr>
+                <w:rFonts w:cs="Arial" w:ascii="Liberation Sans" w:hAnsi="Liberation Sans"/>
+                <w:sz w:val="18"/>
+                <w:szCs w:val="18"/>
+                <w:lang w:val="fr-CH"/>
+              </w:rPr>
+              <w:t>{% else %}</w:t>
+            </w:r>
+            <w:r>
+              <w:rPr/>
+              <w:drawing>
+                <wp:inline distT="0" distB="0" distL="0" distR="0">
+                  <wp:extent cx="133350" cy="133350"/>
+                  <wp:effectExtent l="0" t="0" r="0" b="0"/>
+                  <wp:docPr id="6" name="Image6" descr="C:\Users\Dominique Mäder\Desktop\tpl\checkbox-unchecked.png"/>
+                  <wp:cNvGraphicFramePr>
+                    <a:graphicFrameLocks xmlns:a="http://schemas.openxmlformats.org/drawingml/2006/main" noChangeAspect="1"/>
+                  </wp:cNvGraphicFramePr>
+                  <a:graphic xmlns:a="http://schemas.openxmlformats.org/drawingml/2006/main">
+                    <a:graphicData uri="http://schemas.openxmlformats.org/drawingml/2006/picture">
+                      <pic:pic xmlns:pic="http://schemas.openxmlformats.org/drawingml/2006/picture">
+                        <pic:nvPicPr>
+                          <pic:cNvPr id="6" name="Image6" descr="C:\Users\Dominique Mäder\Desktop\tpl\checkbox-unchecked.png"/>
+                          <pic:cNvPicPr>
+                            <a:picLocks noChangeAspect="1" noChangeArrowheads="1"/>
+                          </pic:cNvPicPr>
+                        </pic:nvPicPr>
+                        <pic:blipFill>
+                          <a:blip r:embed="rId7"/>
                           <a:stretch>
                             <a:fillRect/>
                           </a:stretch>
@@ -1831,7 +1979,7 @@
         <w:trPr/>
         <w:tc>
           <w:tcPr>
-            <w:tcW w:w="9059" w:type="dxa"/>
+            <w:tcW w:w="9058" w:type="dxa"/>
             <w:gridSpan w:val="2"/>
             <w:tcBorders>
               <w:top w:val="dotted" w:sz="2" w:space="0" w:color="000000"/>
@@ -2312,7 +2460,7 @@
                 <wp:inline distT="0" distB="0" distL="0" distR="0">
                   <wp:extent cx="133350" cy="133350"/>
                   <wp:effectExtent l="0" t="0" r="0" b="0"/>
-                  <wp:docPr id="5" name="Grafik 6" descr="C:\Users\Dominique Mäder\Desktop\tpl\radio-checked.png"/>
+                  <wp:docPr id="7" name="Grafik 6" descr="C:\Users\Dominique Mäder\Desktop\tpl\radio-checked.png"/>
                   <wp:cNvGraphicFramePr>
                     <a:graphicFrameLocks xmlns:a="http://schemas.openxmlformats.org/drawingml/2006/main" noChangeAspect="1"/>
                   </wp:cNvGraphicFramePr>
@@ -2320,196 +2468,7 @@
                     <a:graphicData uri="http://schemas.openxmlformats.org/drawingml/2006/picture">
                       <pic:pic xmlns:pic="http://schemas.openxmlformats.org/drawingml/2006/picture">
                         <pic:nvPicPr>
-                          <pic:cNvPr id="5" name="Grafik 6" descr="C:\Users\Dominique Mäder\Desktop\tpl\radio-checked.png"/>
-                          <pic:cNvPicPr>
-                            <a:picLocks noChangeAspect="1" noChangeArrowheads="1"/>
-                          </pic:cNvPicPr>
-                        </pic:nvPicPr>
-                        <pic:blipFill>
-                          <a:blip r:embed="rId6"/>
-                          <a:stretch>
-                            <a:fillRect/>
-                          </a:stretch>
-                        </pic:blipFill>
-                        <pic:spPr bwMode="auto">
-                          <a:xfrm>
-                            <a:off x="0" y="0"/>
-                            <a:ext cx="133350" cy="133350"/>
-                          </a:xfrm>
-                          <a:prstGeom prst="rect">
-                            <a:avLst/>
-                          </a:prstGeom>
-                        </pic:spPr>
-                      </pic:pic>
-                    </a:graphicData>
-                  </a:graphic>
-                </wp:inline>
-              </w:drawing>
-            </w:r>
-            <w:r>
-              <w:rPr>
-                <w:rFonts w:cs="Arial" w:ascii="Liberation Sans" w:hAnsi="Liberation Sans"/>
-                <w:sz w:val="18"/>
-                <w:szCs w:val="18"/>
-                <w:lang w:val="fr-CH"/>
-              </w:rPr>
-              <w:t>{% else %}</w:t>
-            </w:r>
-            <w:r>
-              <w:rPr/>
-              <w:drawing>
-                <wp:inline distT="0" distB="0" distL="0" distR="0">
-                  <wp:extent cx="133350" cy="133350"/>
-                  <wp:effectExtent l="0" t="0" r="0" b="0"/>
-                  <wp:docPr id="6" name="Grafik 7" descr="C:\Users\Dominique Mäder\Desktop\tpl\radio-unchecked.png"/>
-                  <wp:cNvGraphicFramePr>
-                    <a:graphicFrameLocks xmlns:a="http://schemas.openxmlformats.org/drawingml/2006/main" noChangeAspect="1"/>
-                  </wp:cNvGraphicFramePr>
-                  <a:graphic xmlns:a="http://schemas.openxmlformats.org/drawingml/2006/main">
-                    <a:graphicData uri="http://schemas.openxmlformats.org/drawingml/2006/picture">
-                      <pic:pic xmlns:pic="http://schemas.openxmlformats.org/drawingml/2006/picture">
-                        <pic:nvPicPr>
-                          <pic:cNvPr id="6" name="Grafik 7" descr="C:\Users\Dominique Mäder\Desktop\tpl\radio-unchecked.png"/>
-                          <pic:cNvPicPr>
-                            <a:picLocks noChangeAspect="1" noChangeArrowheads="1"/>
-                          </pic:cNvPicPr>
-                        </pic:nvPicPr>
-                        <pic:blipFill>
-                          <a:blip r:embed="rId7"/>
-                          <a:stretch>
-                            <a:fillRect/>
-                          </a:stretch>
-                        </pic:blipFill>
-                        <pic:spPr bwMode="auto">
-                          <a:xfrm>
-                            <a:off x="0" y="0"/>
-                            <a:ext cx="133350" cy="133350"/>
-                          </a:xfrm>
-                          <a:prstGeom prst="rect">
-                            <a:avLst/>
-                          </a:prstGeom>
-                        </pic:spPr>
-                      </pic:pic>
-                    </a:graphicData>
-                  </a:graphic>
-                </wp:inline>
-              </w:drawing>
-            </w:r>
-            <w:r>
-              <w:rPr>
-                <w:rFonts w:cs="Arial" w:ascii="Liberation Sans" w:hAnsi="Liberation Sans"/>
-                <w:sz w:val="18"/>
-                <w:szCs w:val="18"/>
-                <w:lang w:val="fr-CH"/>
-              </w:rPr>
-              <w:t>{% endif %}</w:t>
-              <w:tab/>
-              <w:t>{{ choice.label }}</w:t>
-            </w:r>
-          </w:p>
-          <w:p>
-            <w:pPr>
-              <w:pStyle w:val="Normal"/>
-              <w:widowControl w:val="false"/>
-              <w:suppressAutoHyphens w:val="true"/>
-              <w:rPr>
-                <w:rFonts w:ascii="Arial" w:hAnsi="Arial" w:cs="Arial"/>
-                <w:sz w:val="18"/>
-                <w:szCs w:val="18"/>
-                <w:lang w:val="fr-CH"/>
-              </w:rPr>
-            </w:pPr>
-            <w:r>
-              <w:rPr>
-                <w:rFonts w:cs="Arial" w:ascii="Liberation Sans" w:hAnsi="Liberation Sans"/>
-                <w:sz w:val="18"/>
-                <w:szCs w:val="18"/>
-                <w:lang w:val="fr-CH"/>
-              </w:rPr>
-              <w:t>{%p endfor %}</w:t>
-            </w:r>
-          </w:p>
-          <w:p>
-            <w:pPr>
-              <w:pStyle w:val="Normal"/>
-              <w:widowControl w:val="false"/>
-              <w:suppressAutoHyphens w:val="true"/>
-              <w:rPr>
-                <w:rFonts w:ascii="Arial" w:hAnsi="Arial" w:cs="Arial"/>
-                <w:sz w:val="18"/>
-                <w:szCs w:val="18"/>
-                <w:lang w:val="fr-CH"/>
-              </w:rPr>
-            </w:pPr>
-            <w:r>
-              <w:rPr>
-                <w:rFonts w:cs="Arial" w:ascii="Liberation Sans" w:hAnsi="Liberation Sans"/>
-                <w:sz w:val="18"/>
-                <w:szCs w:val="18"/>
-                <w:lang w:val="fr-CH"/>
-              </w:rPr>
-              <w:t>{%p elif question.type == "MultipleChoiceQuestion" %}</w:t>
-            </w:r>
-          </w:p>
-          <w:p>
-            <w:pPr>
-              <w:pStyle w:val="Normal"/>
-              <w:widowControl w:val="false"/>
-              <w:suppressAutoHyphens w:val="true"/>
-              <w:rPr>
-                <w:rFonts w:ascii="Arial" w:hAnsi="Arial" w:cs="Arial"/>
-                <w:sz w:val="18"/>
-                <w:szCs w:val="18"/>
-                <w:lang w:val="fr-CH"/>
-              </w:rPr>
-            </w:pPr>
-            <w:r>
-              <w:rPr>
-                <w:rFonts w:cs="Arial" w:ascii="Liberation Sans" w:hAnsi="Liberation Sans"/>
-                <w:sz w:val="18"/>
-                <w:szCs w:val="18"/>
-                <w:lang w:val="fr-CH"/>
-              </w:rPr>
-              <w:t>{%p for choice in question.choices %}</w:t>
-            </w:r>
-          </w:p>
-          <w:p>
-            <w:pPr>
-              <w:pStyle w:val="Normal"/>
-              <w:widowControl w:val="false"/>
-              <w:suppressAutoHyphens w:val="true"/>
-              <w:ind w:left="459" w:hanging="459"/>
-              <w:rPr>
-                <w:rFonts w:ascii="Arial" w:hAnsi="Arial" w:cs="Arial"/>
-                <w:sz w:val="18"/>
-                <w:szCs w:val="18"/>
-                <w:lang w:val="fr-CH"/>
-              </w:rPr>
-            </w:pPr>
-            <w:r>
-              <w:rPr>
-                <w:rFonts w:cs="Arial" w:ascii="Liberation Sans" w:hAnsi="Liberation Sans"/>
-                <w:sz w:val="18"/>
-                <w:szCs w:val="18"/>
-                <w:lang w:val="fr-CH"/>
-              </w:rPr>
-              <w:t>{% if choice.checked %}</w:t>
-            </w:r>
-            <w:r>
-              <w:rPr/>
-              <w:drawing>
-                <wp:inline distT="0" distB="0" distL="0" distR="0">
-                  <wp:extent cx="133350" cy="133350"/>
-                  <wp:effectExtent l="0" t="0" r="0" b="0"/>
-                  <wp:docPr id="7" name="Grafik 8" descr="C:\Users\Dominique Mäder\Desktop\tpl\checkbox-checked.png"/>
-                  <wp:cNvGraphicFramePr>
-                    <a:graphicFrameLocks xmlns:a="http://schemas.openxmlformats.org/drawingml/2006/main" noChangeAspect="1"/>
-                  </wp:cNvGraphicFramePr>
-                  <a:graphic xmlns:a="http://schemas.openxmlformats.org/drawingml/2006/main">
-                    <a:graphicData uri="http://schemas.openxmlformats.org/drawingml/2006/picture">
-                      <pic:pic xmlns:pic="http://schemas.openxmlformats.org/drawingml/2006/picture">
-                        <pic:nvPicPr>
-                          <pic:cNvPr id="7" name="Grafik 8" descr="C:\Users\Dominique Mäder\Desktop\tpl\checkbox-checked.png"/>
+                          <pic:cNvPr id="7" name="Grafik 6" descr="C:\Users\Dominique Mäder\Desktop\tpl\radio-checked.png"/>
                           <pic:cNvPicPr>
                             <a:picLocks noChangeAspect="1" noChangeArrowheads="1"/>
                           </pic:cNvPicPr>
@@ -2550,7 +2509,7 @@
                 <wp:inline distT="0" distB="0" distL="0" distR="0">
                   <wp:extent cx="133350" cy="133350"/>
                   <wp:effectExtent l="0" t="0" r="0" b="0"/>
-                  <wp:docPr id="8" name="Grafik 9" descr="C:\Users\Dominique Mäder\Desktop\tpl\checkbox-unchecked.png"/>
+                  <wp:docPr id="8" name="Grafik 7" descr="C:\Users\Dominique Mäder\Desktop\tpl\radio-unchecked.png"/>
                   <wp:cNvGraphicFramePr>
                     <a:graphicFrameLocks xmlns:a="http://schemas.openxmlformats.org/drawingml/2006/main" noChangeAspect="1"/>
                   </wp:cNvGraphicFramePr>
@@ -2558,13 +2517,202 @@
                     <a:graphicData uri="http://schemas.openxmlformats.org/drawingml/2006/picture">
                       <pic:pic xmlns:pic="http://schemas.openxmlformats.org/drawingml/2006/picture">
                         <pic:nvPicPr>
-                          <pic:cNvPr id="8" name="Grafik 9" descr="C:\Users\Dominique Mäder\Desktop\tpl\checkbox-unchecked.png"/>
+                          <pic:cNvPr id="8" name="Grafik 7" descr="C:\Users\Dominique Mäder\Desktop\tpl\radio-unchecked.png"/>
                           <pic:cNvPicPr>
                             <a:picLocks noChangeAspect="1" noChangeArrowheads="1"/>
                           </pic:cNvPicPr>
                         </pic:nvPicPr>
                         <pic:blipFill>
                           <a:blip r:embed="rId9"/>
+                          <a:stretch>
+                            <a:fillRect/>
+                          </a:stretch>
+                        </pic:blipFill>
+                        <pic:spPr bwMode="auto">
+                          <a:xfrm>
+                            <a:off x="0" y="0"/>
+                            <a:ext cx="133350" cy="133350"/>
+                          </a:xfrm>
+                          <a:prstGeom prst="rect">
+                            <a:avLst/>
+                          </a:prstGeom>
+                        </pic:spPr>
+                      </pic:pic>
+                    </a:graphicData>
+                  </a:graphic>
+                </wp:inline>
+              </w:drawing>
+            </w:r>
+            <w:r>
+              <w:rPr>
+                <w:rFonts w:cs="Arial" w:ascii="Liberation Sans" w:hAnsi="Liberation Sans"/>
+                <w:sz w:val="18"/>
+                <w:szCs w:val="18"/>
+                <w:lang w:val="fr-CH"/>
+              </w:rPr>
+              <w:t>{% endif %}</w:t>
+              <w:tab/>
+              <w:t>{{ choice.label }}</w:t>
+            </w:r>
+          </w:p>
+          <w:p>
+            <w:pPr>
+              <w:pStyle w:val="Normal"/>
+              <w:widowControl w:val="false"/>
+              <w:suppressAutoHyphens w:val="true"/>
+              <w:rPr>
+                <w:rFonts w:ascii="Arial" w:hAnsi="Arial" w:cs="Arial"/>
+                <w:sz w:val="18"/>
+                <w:szCs w:val="18"/>
+                <w:lang w:val="fr-CH"/>
+              </w:rPr>
+            </w:pPr>
+            <w:r>
+              <w:rPr>
+                <w:rFonts w:cs="Arial" w:ascii="Liberation Sans" w:hAnsi="Liberation Sans"/>
+                <w:sz w:val="18"/>
+                <w:szCs w:val="18"/>
+                <w:lang w:val="fr-CH"/>
+              </w:rPr>
+              <w:t>{%p endfor %}</w:t>
+            </w:r>
+          </w:p>
+          <w:p>
+            <w:pPr>
+              <w:pStyle w:val="Normal"/>
+              <w:widowControl w:val="false"/>
+              <w:suppressAutoHyphens w:val="true"/>
+              <w:rPr>
+                <w:rFonts w:ascii="Arial" w:hAnsi="Arial" w:cs="Arial"/>
+                <w:sz w:val="18"/>
+                <w:szCs w:val="18"/>
+                <w:lang w:val="fr-CH"/>
+              </w:rPr>
+            </w:pPr>
+            <w:r>
+              <w:rPr>
+                <w:rFonts w:cs="Arial" w:ascii="Liberation Sans" w:hAnsi="Liberation Sans"/>
+                <w:sz w:val="18"/>
+                <w:szCs w:val="18"/>
+                <w:lang w:val="fr-CH"/>
+              </w:rPr>
+              <w:t>{%p elif question.type == "MultipleChoiceQuestion" %}</w:t>
+            </w:r>
+          </w:p>
+          <w:p>
+            <w:pPr>
+              <w:pStyle w:val="Normal"/>
+              <w:widowControl w:val="false"/>
+              <w:suppressAutoHyphens w:val="true"/>
+              <w:rPr>
+                <w:rFonts w:ascii="Arial" w:hAnsi="Arial" w:cs="Arial"/>
+                <w:sz w:val="18"/>
+                <w:szCs w:val="18"/>
+                <w:lang w:val="fr-CH"/>
+              </w:rPr>
+            </w:pPr>
+            <w:r>
+              <w:rPr>
+                <w:rFonts w:cs="Arial" w:ascii="Liberation Sans" w:hAnsi="Liberation Sans"/>
+                <w:sz w:val="18"/>
+                <w:szCs w:val="18"/>
+                <w:lang w:val="fr-CH"/>
+              </w:rPr>
+              <w:t>{%p for choice in question.choices %}</w:t>
+            </w:r>
+          </w:p>
+          <w:p>
+            <w:pPr>
+              <w:pStyle w:val="Normal"/>
+              <w:widowControl w:val="false"/>
+              <w:suppressAutoHyphens w:val="true"/>
+              <w:ind w:left="459" w:hanging="459"/>
+              <w:rPr>
+                <w:rFonts w:ascii="Arial" w:hAnsi="Arial" w:cs="Arial"/>
+                <w:sz w:val="18"/>
+                <w:szCs w:val="18"/>
+                <w:lang w:val="fr-CH"/>
+              </w:rPr>
+            </w:pPr>
+            <w:r>
+              <w:rPr>
+                <w:rFonts w:cs="Arial" w:ascii="Liberation Sans" w:hAnsi="Liberation Sans"/>
+                <w:sz w:val="18"/>
+                <w:szCs w:val="18"/>
+                <w:lang w:val="fr-CH"/>
+              </w:rPr>
+              <w:t>{% if choice.checked %}</w:t>
+            </w:r>
+            <w:r>
+              <w:rPr/>
+              <w:drawing>
+                <wp:inline distT="0" distB="0" distL="0" distR="0">
+                  <wp:extent cx="133350" cy="133350"/>
+                  <wp:effectExtent l="0" t="0" r="0" b="0"/>
+                  <wp:docPr id="9" name="Grafik 8" descr="C:\Users\Dominique Mäder\Desktop\tpl\checkbox-checked.png"/>
+                  <wp:cNvGraphicFramePr>
+                    <a:graphicFrameLocks xmlns:a="http://schemas.openxmlformats.org/drawingml/2006/main" noChangeAspect="1"/>
+                  </wp:cNvGraphicFramePr>
+                  <a:graphic xmlns:a="http://schemas.openxmlformats.org/drawingml/2006/main">
+                    <a:graphicData uri="http://schemas.openxmlformats.org/drawingml/2006/picture">
+                      <pic:pic xmlns:pic="http://schemas.openxmlformats.org/drawingml/2006/picture">
+                        <pic:nvPicPr>
+                          <pic:cNvPr id="9" name="Grafik 8" descr="C:\Users\Dominique Mäder\Desktop\tpl\checkbox-checked.png"/>
+                          <pic:cNvPicPr>
+                            <a:picLocks noChangeAspect="1" noChangeArrowheads="1"/>
+                          </pic:cNvPicPr>
+                        </pic:nvPicPr>
+                        <pic:blipFill>
+                          <a:blip r:embed="rId10"/>
+                          <a:stretch>
+                            <a:fillRect/>
+                          </a:stretch>
+                        </pic:blipFill>
+                        <pic:spPr bwMode="auto">
+                          <a:xfrm>
+                            <a:off x="0" y="0"/>
+                            <a:ext cx="133350" cy="133350"/>
+                          </a:xfrm>
+                          <a:prstGeom prst="rect">
+                            <a:avLst/>
+                          </a:prstGeom>
+                        </pic:spPr>
+                      </pic:pic>
+                    </a:graphicData>
+                  </a:graphic>
+                </wp:inline>
+              </w:drawing>
+            </w:r>
+            <w:r>
+              <w:rPr>
+                <w:rFonts w:cs="Arial" w:ascii="Liberation Sans" w:hAnsi="Liberation Sans"/>
+                <w:sz w:val="18"/>
+                <w:szCs w:val="18"/>
+                <w:lang w:val="fr-CH"/>
+              </w:rPr>
+              <w:t>{% else %}</w:t>
+            </w:r>
+            <w:r>
+              <w:rPr/>
+              <w:drawing>
+                <wp:inline distT="0" distB="0" distL="0" distR="0">
+                  <wp:extent cx="133350" cy="133350"/>
+                  <wp:effectExtent l="0" t="0" r="0" b="0"/>
+                  <wp:docPr id="10" name="Grafik 9" descr="C:\Users\Dominique Mäder\Desktop\tpl\checkbox-unchecked.png"/>
+                  <wp:cNvGraphicFramePr>
+                    <a:graphicFrameLocks xmlns:a="http://schemas.openxmlformats.org/drawingml/2006/main" noChangeAspect="1"/>
+                  </wp:cNvGraphicFramePr>
+                  <a:graphic xmlns:a="http://schemas.openxmlformats.org/drawingml/2006/main">
+                    <a:graphicData uri="http://schemas.openxmlformats.org/drawingml/2006/picture">
+                      <pic:pic xmlns:pic="http://schemas.openxmlformats.org/drawingml/2006/picture">
+                        <pic:nvPicPr>
+                          <pic:cNvPr id="10" name="Grafik 9" descr="C:\Users\Dominique Mäder\Desktop\tpl\checkbox-unchecked.png"/>
+                          <pic:cNvPicPr>
+                            <a:picLocks noChangeAspect="1" noChangeArrowheads="1"/>
+                          </pic:cNvPicPr>
+                        </pic:nvPicPr>
+                        <pic:blipFill>
+                          <a:blip r:embed="rId11"/>
                           <a:stretch>
                             <a:fillRect/>
                           </a:stretch>
@@ -3552,8 +3700,8 @@
       </w:r>
     </w:p>
     <w:sectPr>
-      <w:headerReference w:type="default" r:id="rId10"/>
-      <w:footerReference w:type="default" r:id="rId11"/>
+      <w:headerReference w:type="default" r:id="rId12"/>
+      <w:footerReference w:type="default" r:id="rId13"/>
       <w:type w:val="nextPage"/>
       <w:pgSz w:w="11906" w:h="16838"/>
       <w:pgMar w:left="1843" w:right="1134" w:header="0" w:top="1134" w:footer="318" w:bottom="1134" w:gutter="0"/>
@@ -4106,6 +4254,7 @@
     <w:qFormat/>
     <w:pPr>
       <w:widowControl/>
+      <w:suppressAutoHyphens w:val="true"/>
       <w:bidi w:val="0"/>
       <w:spacing w:before="0" w:after="0"/>
       <w:jc w:val="left"/>

</xml_diff>